<commit_message>
I reject your suggestions
I shall never do what you tell me to do.
</commit_message>
<xml_diff>
--- a/dokkari.docx
+++ b/dokkari.docx
@@ -91,26 +91,52 @@
       </w:r>
       <w:proofErr w:type="spellEnd"/>
       <w:r>
-        <w:t xml:space="preserve"> hoitaa fysiikat, </w:t>
-      </w:r>
-      <w:proofErr w:type="spellStart"/>
-      <w:r>
-        <w:t>Blackboardilta</w:t>
-      </w:r>
-      <w:proofErr w:type="spellEnd"/>
-      <w:r>
-        <w:t xml:space="preserve"> arvot ja muokkaa niitä.</w:t>
-      </w:r>
-      <w:r>
-        <w:t xml:space="preserve"> Pelkkiä funktioita?</w:t>
-      </w:r>
+        <w:t xml:space="preserve"> hoitaa fysiikat,</w:t>
+      </w:r>
+      <w:r>
+        <w:t xml:space="preserve"> </w:t>
+      </w:r>
+      <w:proofErr w:type="spellStart"/>
+      <w:r>
+        <w:t>enitypointtereita</w:t>
+      </w:r>
+      <w:proofErr w:type="spellEnd"/>
+      <w:r>
+        <w:t xml:space="preserve"> </w:t>
+      </w:r>
+      <w:proofErr w:type="spellStart"/>
+      <w:r>
+        <w:t>sceneltä</w:t>
+      </w:r>
+      <w:proofErr w:type="spellEnd"/>
+      <w:r>
+        <w:t xml:space="preserve"> ja muokkaa niitä.</w:t>
+      </w:r>
+      <w:r>
+        <w:t xml:space="preserve"> </w:t>
+      </w:r>
+      <w:proofErr w:type="gramStart"/>
+      <w:r>
+        <w:t>Pelkkiä funktioita ja vakioita.</w:t>
+      </w:r>
+      <w:proofErr w:type="gramEnd"/>
     </w:p>
     <w:p>
-      <w:r>
-        <w:t>Entity</w:t>
+      <w:proofErr w:type="spellStart"/>
+      <w:r>
+        <w:t>Scenen</w:t>
+      </w:r>
+      <w:proofErr w:type="spellEnd"/>
+      <w:r>
+        <w:t xml:space="preserve"> penskoilla on </w:t>
+      </w:r>
+      <w:proofErr w:type="spellStart"/>
+      <w:r>
+        <w:t>entityjä</w:t>
       </w:r>
       <w:bookmarkStart w:id="0" w:name="_GoBack"/>
       <w:bookmarkEnd w:id="0"/>
+      <w:proofErr w:type="spellEnd"/>
     </w:p>
     <w:sectPr>
       <w:pgSz w:w="11906" w:h="16838"/>

</xml_diff>